<commit_message>
this is another file for testing
</commit_message>
<xml_diff>
--- a/SQL-Notes.docx
+++ b/SQL-Notes.docx
@@ -826,6 +826,9 @@
         <w:pStyle w:val="Heading3"/>
       </w:pPr>
       <w:r>
+        <w:rPr>
+          <w:highlight w:val="yellow"/>
+        </w:rPr>
         <w:t>1. Show Databases</w:t>
       </w:r>
     </w:p>
@@ -907,7 +910,7 @@
     <w:p>
       <w:r>
         <w:pict>
-          <v:rect id="_x0000_i1040" style="width:0;height:1.5pt" o:hralign="center" o:hrstd="t" o:hr="t" fillcolor="#a0a0a0" stroked="f"/>
+          <v:rect id="_x0000_i1025" style="width:0;height:1.5pt" o:hralign="center" o:hrstd="t" o:hr="t" fillcolor="#a0a0a0" stroked="f"/>
         </w:pict>
       </w:r>
     </w:p>
@@ -916,6 +919,9 @@
         <w:pStyle w:val="Heading3"/>
       </w:pPr>
       <w:r>
+        <w:rPr>
+          <w:highlight w:val="yellow"/>
+        </w:rPr>
         <w:t>2. Use Database</w:t>
       </w:r>
     </w:p>
@@ -1026,7 +1032,7 @@
     <w:p>
       <w:r>
         <w:pict>
-          <v:rect id="_x0000_i1041" style="width:0;height:1.5pt" o:hralign="center" o:hrstd="t" o:hr="t" fillcolor="#a0a0a0" stroked="f"/>
+          <v:rect id="_x0000_i1026" style="width:0;height:1.5pt" o:hralign="center" o:hrstd="t" o:hr="t" fillcolor="#a0a0a0" stroked="f"/>
         </w:pict>
       </w:r>
     </w:p>
@@ -1035,6 +1041,9 @@
         <w:pStyle w:val="Heading3"/>
       </w:pPr>
       <w:r>
+        <w:rPr>
+          <w:highlight w:val="yellow"/>
+        </w:rPr>
         <w:t>3. Describe Structure of the Table</w:t>
       </w:r>
     </w:p>
@@ -1169,7 +1178,7 @@
     <w:p>
       <w:r>
         <w:pict>
-          <v:rect id="_x0000_i1042" style="width:0;height:1.5pt" o:hralign="center" o:hrstd="t" o:hr="t" fillcolor="#a0a0a0" stroked="f"/>
+          <v:rect id="_x0000_i1027" style="width:0;height:1.5pt" o:hralign="center" o:hrstd="t" o:hr="t" fillcolor="#a0a0a0" stroked="f"/>
         </w:pict>
       </w:r>
     </w:p>
@@ -1178,6 +1187,9 @@
         <w:pStyle w:val="Heading3"/>
       </w:pPr>
       <w:r>
+        <w:rPr>
+          <w:highlight w:val="yellow"/>
+        </w:rPr>
         <w:lastRenderedPageBreak/>
         <w:t>4. Show Tables</w:t>
       </w:r>
@@ -1260,7 +1272,7 @@
     <w:p>
       <w:r>
         <w:pict>
-          <v:rect id="_x0000_i1043" style="width:0;height:1.5pt" o:hralign="center" o:hrstd="t" o:hr="t" fillcolor="#a0a0a0" stroked="f"/>
+          <v:rect id="_x0000_i1028" style="width:0;height:1.5pt" o:hralign="center" o:hrstd="t" o:hr="t" fillcolor="#a0a0a0" stroked="f"/>
         </w:pict>
       </w:r>
     </w:p>
@@ -1269,6 +1281,9 @@
         <w:pStyle w:val="Heading3"/>
       </w:pPr>
       <w:r>
+        <w:rPr>
+          <w:highlight w:val="yellow"/>
+        </w:rPr>
         <w:t>5. Create Table</w:t>
       </w:r>
     </w:p>
@@ -1688,7 +1703,7 @@
     <w:p>
       <w:r>
         <w:pict>
-          <v:rect id="_x0000_i1044" style="width:0;height:1.5pt" o:hralign="center" o:hrstd="t" o:hr="t" fillcolor="#a0a0a0" stroked="f"/>
+          <v:rect id="_x0000_i1029" style="width:0;height:1.5pt" o:hralign="center" o:hrstd="t" o:hr="t" fillcolor="#a0a0a0" stroked="f"/>
         </w:pict>
       </w:r>
     </w:p>
@@ -1697,14 +1712,23 @@
         <w:pStyle w:val="Heading3"/>
       </w:pPr>
       <w:r>
+        <w:rPr>
+          <w:highlight w:val="yellow"/>
+        </w:rPr>
         <w:t xml:space="preserve">6. Insert </w:t>
       </w:r>
       <w:proofErr w:type="gramStart"/>
       <w:r>
+        <w:rPr>
+          <w:highlight w:val="yellow"/>
+        </w:rPr>
         <w:t>Into</w:t>
       </w:r>
       <w:proofErr w:type="gramEnd"/>
       <w:r>
+        <w:rPr>
+          <w:highlight w:val="yellow"/>
+        </w:rPr>
         <w:t xml:space="preserve"> Table</w:t>
       </w:r>
     </w:p>
@@ -1897,8 +1921,6 @@
         </w:rPr>
         <w:t xml:space="preserve">, </w:t>
       </w:r>
-      <w:bookmarkStart w:id="0" w:name="_GoBack"/>
-      <w:bookmarkEnd w:id="0"/>
       <w:r>
         <w:rPr>
           <w:rStyle w:val="hljs-string"/>
@@ -1970,7 +1992,7 @@
     <w:p>
       <w:r>
         <w:pict>
-          <v:rect id="_x0000_i1045" style="width:0;height:1.5pt" o:hralign="center" o:hrstd="t" o:hr="t" fillcolor="#a0a0a0" stroked="f"/>
+          <v:rect id="_x0000_i1030" style="width:0;height:1.5pt" o:hralign="center" o:hrstd="t" o:hr="t" fillcolor="#a0a0a0" stroked="f"/>
         </w:pict>
       </w:r>
     </w:p>
@@ -1979,14 +2001,23 @@
         <w:pStyle w:val="Heading3"/>
       </w:pPr>
       <w:r>
+        <w:rPr>
+          <w:highlight w:val="yellow"/>
+        </w:rPr>
         <w:t xml:space="preserve">7. Select </w:t>
       </w:r>
       <w:proofErr w:type="gramStart"/>
       <w:r>
+        <w:rPr>
+          <w:highlight w:val="yellow"/>
+        </w:rPr>
         <w:t>From</w:t>
       </w:r>
       <w:proofErr w:type="gramEnd"/>
       <w:r>
+        <w:rPr>
+          <w:highlight w:val="yellow"/>
+        </w:rPr>
         <w:t xml:space="preserve"> Table</w:t>
       </w:r>
     </w:p>
@@ -2072,6 +2103,8 @@
       <w:r>
         <w:t>:</w:t>
       </w:r>
+      <w:bookmarkStart w:id="0" w:name="_GoBack"/>
+      <w:bookmarkEnd w:id="0"/>
     </w:p>
     <w:p>
       <w:pPr>

</xml_diff>

<commit_message>
Comments topic added to notes pull it now
</commit_message>
<xml_diff>
--- a/SQL-Notes.docx
+++ b/SQL-Notes.docx
@@ -25,6 +25,8 @@
         </w:rPr>
         <w:t>What is SQL?</w:t>
       </w:r>
+      <w:bookmarkStart w:id="0" w:name="_GoBack"/>
+      <w:bookmarkEnd w:id="0"/>
     </w:p>
     <w:p>
       <w:pPr>
@@ -2103,8 +2105,6 @@
       <w:r>
         <w:t>:</w:t>
       </w:r>
-      <w:bookmarkStart w:id="0" w:name="_GoBack"/>
-      <w:bookmarkEnd w:id="0"/>
     </w:p>
     <w:p>
       <w:pPr>
@@ -2301,6 +2301,582 @@
       </w:r>
       <w:r>
         <w:t>: Indicates the table from which to retrieve the data.</w:t>
+      </w:r>
+    </w:p>
+    <w:p>
+      <w:pPr>
+        <w:pStyle w:val="Heading3"/>
+      </w:pPr>
+      <w:r>
+        <w:rPr>
+          <w:highlight w:val="yellow"/>
+        </w:rPr>
+        <w:t>SQL Comments</w:t>
+      </w:r>
+    </w:p>
+    <w:p>
+      <w:pPr>
+        <w:pStyle w:val="NormalWeb"/>
+      </w:pPr>
+      <w:r>
+        <w:rPr>
+          <w:rStyle w:val="Strong"/>
+        </w:rPr>
+        <w:t>Definition:</w:t>
+      </w:r>
+      <w:r>
+        <w:t xml:space="preserve"> Comments in SQL are used to annotate or explain sections of SQL code, making it easier to understand. They are ignored by the SQL engine during execution.</w:t>
+      </w:r>
+    </w:p>
+    <w:p>
+      <w:r>
+        <w:pict>
+          <v:rect id="_x0000_i1031" style="width:0;height:1.5pt" o:hralign="center" o:hrstd="t" o:hr="t" fillcolor="#a0a0a0" stroked="f"/>
+        </w:pict>
+      </w:r>
+    </w:p>
+    <w:p>
+      <w:pPr>
+        <w:pStyle w:val="Heading3"/>
+      </w:pPr>
+      <w:r>
+        <w:rPr>
+          <w:highlight w:val="yellow"/>
+        </w:rPr>
+        <w:t>Why Use Comments?</w:t>
+      </w:r>
+    </w:p>
+    <w:p>
+      <w:pPr>
+        <w:numPr>
+          <w:ilvl w:val="0"/>
+          <w:numId w:val="19"/>
+        </w:numPr>
+        <w:spacing w:before="100" w:beforeAutospacing="1" w:after="100" w:afterAutospacing="1"/>
+      </w:pPr>
+      <w:r>
+        <w:rPr>
+          <w:rStyle w:val="Strong"/>
+        </w:rPr>
+        <w:t>Documentation</w:t>
+      </w:r>
+      <w:r>
+        <w:t>: Helps in explaining the purpose and functionality of SQL queries.</w:t>
+      </w:r>
+    </w:p>
+    <w:p>
+      <w:pPr>
+        <w:numPr>
+          <w:ilvl w:val="0"/>
+          <w:numId w:val="19"/>
+        </w:numPr>
+        <w:spacing w:before="100" w:beforeAutospacing="1" w:after="100" w:afterAutospacing="1"/>
+      </w:pPr>
+      <w:r>
+        <w:rPr>
+          <w:rStyle w:val="Strong"/>
+        </w:rPr>
+        <w:t>Readability</w:t>
+      </w:r>
+      <w:r>
+        <w:t>: Makes complex queries easier to read and understand for others (or yourself in the future).</w:t>
+      </w:r>
+    </w:p>
+    <w:p>
+      <w:pPr>
+        <w:numPr>
+          <w:ilvl w:val="0"/>
+          <w:numId w:val="19"/>
+        </w:numPr>
+        <w:spacing w:before="100" w:beforeAutospacing="1" w:after="100" w:afterAutospacing="1"/>
+      </w:pPr>
+      <w:r>
+        <w:rPr>
+          <w:rStyle w:val="Strong"/>
+        </w:rPr>
+        <w:t>Debugging</w:t>
+      </w:r>
+      <w:r>
+        <w:t>: Allows developers to temporarily disable parts of the code without deleting them.</w:t>
+      </w:r>
+    </w:p>
+    <w:p>
+      <w:r>
+        <w:pict>
+          <v:rect id="_x0000_i1032" style="width:0;height:1.5pt" o:hralign="center" o:hrstd="t" o:hr="t" fillcolor="#a0a0a0" stroked="f"/>
+        </w:pict>
+      </w:r>
+    </w:p>
+    <w:p>
+      <w:pPr>
+        <w:pStyle w:val="Heading3"/>
+      </w:pPr>
+      <w:r>
+        <w:rPr>
+          <w:highlight w:val="yellow"/>
+        </w:rPr>
+        <w:t>T</w:t>
+      </w:r>
+      <w:r>
+        <w:rPr>
+          <w:highlight w:val="yellow"/>
+        </w:rPr>
+        <w:t>ypes of Comments in SQL</w:t>
+      </w:r>
+    </w:p>
+    <w:p>
+      <w:pPr>
+        <w:pStyle w:val="Heading4"/>
+      </w:pPr>
+      <w:r>
+        <w:lastRenderedPageBreak/>
+        <w:t>1. Single-line Comments</w:t>
+      </w:r>
+    </w:p>
+    <w:p>
+      <w:pPr>
+        <w:numPr>
+          <w:ilvl w:val="0"/>
+          <w:numId w:val="23"/>
+        </w:numPr>
+        <w:spacing w:before="100" w:beforeAutospacing="1" w:after="100" w:afterAutospacing="1"/>
+        <w:rPr>
+          <w:highlight w:val="yellow"/>
+        </w:rPr>
+      </w:pPr>
+      <w:r>
+        <w:rPr>
+          <w:rStyle w:val="Strong"/>
+          <w:highlight w:val="yellow"/>
+        </w:rPr>
+        <w:t>Syntax</w:t>
+      </w:r>
+      <w:r>
+        <w:rPr>
+          <w:highlight w:val="yellow"/>
+        </w:rPr>
+        <w:t xml:space="preserve">: Use </w:t>
+      </w:r>
+      <w:r>
+        <w:rPr>
+          <w:rStyle w:val="HTMLCode"/>
+          <w:highlight w:val="yellow"/>
+        </w:rPr>
+        <w:t>--</w:t>
+      </w:r>
+      <w:r>
+        <w:rPr>
+          <w:highlight w:val="yellow"/>
+        </w:rPr>
+        <w:t xml:space="preserve"> (double dash).</w:t>
+      </w:r>
+    </w:p>
+    <w:p>
+      <w:pPr>
+        <w:numPr>
+          <w:ilvl w:val="0"/>
+          <w:numId w:val="23"/>
+        </w:numPr>
+        <w:spacing w:before="100" w:beforeAutospacing="1" w:after="100" w:afterAutospacing="1"/>
+      </w:pPr>
+      <w:r>
+        <w:rPr>
+          <w:rStyle w:val="Strong"/>
+        </w:rPr>
+        <w:t>Example</w:t>
+      </w:r>
+      <w:r>
+        <w:t>:</w:t>
+      </w:r>
+    </w:p>
+    <w:p>
+      <w:pPr>
+        <w:pStyle w:val="HTMLPreformatted"/>
+        <w:ind w:left="720"/>
+        <w:rPr>
+          <w:rStyle w:val="HTMLCode"/>
+        </w:rPr>
+      </w:pPr>
+      <w:r>
+        <w:rPr>
+          <w:rStyle w:val="hljs-comment"/>
+          <w:highlight w:val="yellow"/>
+        </w:rPr>
+        <w:t>-- This is a single-line comment</w:t>
+      </w:r>
+    </w:p>
+    <w:p>
+      <w:pPr>
+        <w:pStyle w:val="HTMLPreformatted"/>
+        <w:ind w:left="720"/>
+        <w:rPr>
+          <w:rStyle w:val="HTMLCode"/>
+        </w:rPr>
+      </w:pPr>
+      <w:r>
+        <w:rPr>
+          <w:rStyle w:val="hljs-keyword"/>
+        </w:rPr>
+        <w:t>SELECT</w:t>
+      </w:r>
+      <w:r>
+        <w:rPr>
+          <w:rStyle w:val="HTMLCode"/>
+        </w:rPr>
+        <w:t xml:space="preserve"> </w:t>
+      </w:r>
+      <w:r>
+        <w:rPr>
+          <w:rStyle w:val="hljs-operator"/>
+        </w:rPr>
+        <w:t>*</w:t>
+      </w:r>
+      <w:r>
+        <w:rPr>
+          <w:rStyle w:val="HTMLCode"/>
+        </w:rPr>
+        <w:t xml:space="preserve"> </w:t>
+      </w:r>
+      <w:r>
+        <w:rPr>
+          <w:rStyle w:val="hljs-keyword"/>
+        </w:rPr>
+        <w:t>FROM</w:t>
+      </w:r>
+      <w:r>
+        <w:rPr>
+          <w:rStyle w:val="HTMLCode"/>
+        </w:rPr>
+        <w:t xml:space="preserve"> Employees; </w:t>
+      </w:r>
+      <w:r>
+        <w:rPr>
+          <w:rStyle w:val="hljs-comment"/>
+        </w:rPr>
+        <w:t>-- This retrieves all records from Employees table</w:t>
+      </w:r>
+    </w:p>
+    <w:p>
+      <w:pPr>
+        <w:numPr>
+          <w:ilvl w:val="0"/>
+          <w:numId w:val="23"/>
+        </w:numPr>
+        <w:spacing w:before="100" w:beforeAutospacing="1" w:after="100" w:afterAutospacing="1"/>
+      </w:pPr>
+      <w:r>
+        <w:rPr>
+          <w:rStyle w:val="Strong"/>
+        </w:rPr>
+        <w:t>When to Use</w:t>
+      </w:r>
+      <w:r>
+        <w:t>:</w:t>
+      </w:r>
+    </w:p>
+    <w:p>
+      <w:pPr>
+        <w:numPr>
+          <w:ilvl w:val="1"/>
+          <w:numId w:val="23"/>
+        </w:numPr>
+        <w:spacing w:before="100" w:beforeAutospacing="1" w:after="100" w:afterAutospacing="1"/>
+      </w:pPr>
+      <w:r>
+        <w:t>For brief explanations or notes.</w:t>
+      </w:r>
+    </w:p>
+    <w:p>
+      <w:pPr>
+        <w:numPr>
+          <w:ilvl w:val="1"/>
+          <w:numId w:val="23"/>
+        </w:numPr>
+        <w:spacing w:before="100" w:beforeAutospacing="1" w:after="100" w:afterAutospacing="1"/>
+        <w:rPr>
+          <w:highlight w:val="yellow"/>
+        </w:rPr>
+      </w:pPr>
+      <w:r>
+        <w:rPr>
+          <w:highlight w:val="yellow"/>
+        </w:rPr>
+        <w:t>When annotating a specific line of code.</w:t>
+      </w:r>
+    </w:p>
+    <w:p>
+      <w:r>
+        <w:pict>
+          <v:rect id="_x0000_i1042" style="width:0;height:1.5pt" o:hralign="center" o:hrstd="t" o:hr="t" fillcolor="#a0a0a0" stroked="f"/>
+        </w:pict>
+      </w:r>
+    </w:p>
+    <w:p>
+      <w:pPr>
+        <w:pStyle w:val="Heading4"/>
+      </w:pPr>
+      <w:r>
+        <w:t>2. Multi-line Comments</w:t>
+      </w:r>
+    </w:p>
+    <w:p>
+      <w:pPr>
+        <w:numPr>
+          <w:ilvl w:val="0"/>
+          <w:numId w:val="24"/>
+        </w:numPr>
+        <w:spacing w:before="100" w:beforeAutospacing="1" w:after="100" w:afterAutospacing="1"/>
+        <w:rPr>
+          <w:highlight w:val="yellow"/>
+        </w:rPr>
+      </w:pPr>
+      <w:r>
+        <w:rPr>
+          <w:rStyle w:val="Strong"/>
+          <w:highlight w:val="yellow"/>
+        </w:rPr>
+        <w:t>Syntax</w:t>
+      </w:r>
+      <w:r>
+        <w:rPr>
+          <w:highlight w:val="yellow"/>
+        </w:rPr>
+        <w:t xml:space="preserve">: Use </w:t>
+      </w:r>
+      <w:r>
+        <w:rPr>
+          <w:rStyle w:val="HTMLCode"/>
+          <w:highlight w:val="yellow"/>
+        </w:rPr>
+        <w:t>/* ... */</w:t>
+      </w:r>
+      <w:r>
+        <w:rPr>
+          <w:highlight w:val="yellow"/>
+        </w:rPr>
+        <w:t xml:space="preserve"> (slash and asterisk).</w:t>
+      </w:r>
+    </w:p>
+    <w:p>
+      <w:pPr>
+        <w:numPr>
+          <w:ilvl w:val="0"/>
+          <w:numId w:val="24"/>
+        </w:numPr>
+        <w:spacing w:before="100" w:beforeAutospacing="1" w:after="100" w:afterAutospacing="1"/>
+      </w:pPr>
+      <w:r>
+        <w:rPr>
+          <w:rStyle w:val="Strong"/>
+        </w:rPr>
+        <w:t>Example</w:t>
+      </w:r>
+      <w:r>
+        <w:t>:</w:t>
+      </w:r>
+    </w:p>
+    <w:p>
+      <w:pPr>
+        <w:pStyle w:val="HTMLPreformatted"/>
+        <w:ind w:left="720"/>
+        <w:rPr>
+          <w:rStyle w:val="hljs-comment"/>
+          <w:highlight w:val="yellow"/>
+        </w:rPr>
+      </w:pPr>
+      <w:r>
+        <w:rPr>
+          <w:rStyle w:val="hljs-comment"/>
+          <w:highlight w:val="yellow"/>
+        </w:rPr>
+        <w:t>/* This is a multi-line comment</w:t>
+      </w:r>
+    </w:p>
+    <w:p>
+      <w:pPr>
+        <w:pStyle w:val="HTMLPreformatted"/>
+        <w:ind w:left="720"/>
+        <w:rPr>
+          <w:rStyle w:val="HTMLCode"/>
+        </w:rPr>
+      </w:pPr>
+      <w:r>
+        <w:rPr>
+          <w:rStyle w:val="hljs-comment"/>
+          <w:highlight w:val="yellow"/>
+        </w:rPr>
+        <w:t xml:space="preserve">   It can span multiple lines */</w:t>
+      </w:r>
+    </w:p>
+    <w:p>
+      <w:pPr>
+        <w:pStyle w:val="HTMLPreformatted"/>
+        <w:ind w:left="720"/>
+        <w:rPr>
+          <w:rStyle w:val="HTMLCode"/>
+        </w:rPr>
+      </w:pPr>
+      <w:r>
+        <w:rPr>
+          <w:rStyle w:val="hljs-keyword"/>
+        </w:rPr>
+        <w:t>SELECT</w:t>
+      </w:r>
+      <w:r>
+        <w:rPr>
+          <w:rStyle w:val="HTMLCode"/>
+        </w:rPr>
+        <w:t xml:space="preserve"> </w:t>
+      </w:r>
+      <w:r>
+        <w:rPr>
+          <w:rStyle w:val="hljs-operator"/>
+        </w:rPr>
+        <w:t>*</w:t>
+      </w:r>
+      <w:r>
+        <w:rPr>
+          <w:rStyle w:val="HTMLCode"/>
+        </w:rPr>
+        <w:t xml:space="preserve"> </w:t>
+      </w:r>
+      <w:r>
+        <w:rPr>
+          <w:rStyle w:val="hljs-keyword"/>
+        </w:rPr>
+        <w:t>FROM</w:t>
+      </w:r>
+      <w:r>
+        <w:rPr>
+          <w:rStyle w:val="HTMLCode"/>
+        </w:rPr>
+        <w:t xml:space="preserve"> Employees;</w:t>
+      </w:r>
+    </w:p>
+    <w:p>
+      <w:pPr>
+        <w:numPr>
+          <w:ilvl w:val="0"/>
+          <w:numId w:val="24"/>
+        </w:numPr>
+        <w:spacing w:before="100" w:beforeAutospacing="1" w:after="100" w:afterAutospacing="1"/>
+      </w:pPr>
+      <w:r>
+        <w:rPr>
+          <w:rStyle w:val="Strong"/>
+        </w:rPr>
+        <w:t>When to Use</w:t>
+      </w:r>
+      <w:r>
+        <w:t>:</w:t>
+      </w:r>
+    </w:p>
+    <w:p>
+      <w:pPr>
+        <w:numPr>
+          <w:ilvl w:val="1"/>
+          <w:numId w:val="24"/>
+        </w:numPr>
+        <w:spacing w:before="100" w:beforeAutospacing="1" w:after="100" w:afterAutospacing="1"/>
+        <w:rPr>
+          <w:highlight w:val="yellow"/>
+        </w:rPr>
+      </w:pPr>
+      <w:r>
+        <w:rPr>
+          <w:highlight w:val="yellow"/>
+        </w:rPr>
+        <w:t>For detailed explanations or documentation.</w:t>
+      </w:r>
+    </w:p>
+    <w:p>
+      <w:pPr>
+        <w:numPr>
+          <w:ilvl w:val="1"/>
+          <w:numId w:val="24"/>
+        </w:numPr>
+        <w:spacing w:before="100" w:beforeAutospacing="1" w:after="100" w:afterAutospacing="1"/>
+      </w:pPr>
+      <w:r>
+        <w:t>When comments span multiple lines.</w:t>
+      </w:r>
+    </w:p>
+    <w:p>
+      <w:pPr>
+        <w:numPr>
+          <w:ilvl w:val="1"/>
+          <w:numId w:val="24"/>
+        </w:numPr>
+        <w:spacing w:before="100" w:beforeAutospacing="1" w:after="100" w:afterAutospacing="1"/>
+      </w:pPr>
+      <w:r>
+        <w:t>To describe complex queries or logic.</w:t>
+      </w:r>
+    </w:p>
+    <w:p>
+      <w:pPr>
+        <w:numPr>
+          <w:ilvl w:val="1"/>
+          <w:numId w:val="24"/>
+        </w:numPr>
+        <w:spacing w:before="100" w:beforeAutospacing="1" w:after="100" w:afterAutospacing="1"/>
+      </w:pPr>
+      <w:r>
+        <w:t>To temporarily disable blocks of code for debugging.</w:t>
+      </w:r>
+    </w:p>
+    <w:p>
+      <w:r>
+        <w:pict>
+          <v:rect id="_x0000_i1036" style="width:0;height:1.5pt" o:hralign="center" o:hrstd="t" o:hr="t" fillcolor="#a0a0a0" stroked="f"/>
+        </w:pict>
+      </w:r>
+    </w:p>
+    <w:p>
+      <w:pPr>
+        <w:pStyle w:val="Heading3"/>
+      </w:pPr>
+      <w:r>
+        <w:rPr>
+          <w:highlight w:val="yellow"/>
+        </w:rPr>
+        <w:t>Summary</w:t>
+      </w:r>
+    </w:p>
+    <w:p>
+      <w:pPr>
+        <w:numPr>
+          <w:ilvl w:val="0"/>
+          <w:numId w:val="25"/>
+        </w:numPr>
+        <w:spacing w:before="100" w:beforeAutospacing="1" w:after="100" w:afterAutospacing="1"/>
+      </w:pPr>
+      <w:r>
+        <w:rPr>
+          <w:rStyle w:val="Strong"/>
+        </w:rPr>
+        <w:t>Single-line Comments</w:t>
+      </w:r>
+      <w:r>
+        <w:t>: Quick notes for single lines.</w:t>
+      </w:r>
+    </w:p>
+    <w:p>
+      <w:pPr>
+        <w:numPr>
+          <w:ilvl w:val="0"/>
+          <w:numId w:val="25"/>
+        </w:numPr>
+        <w:spacing w:before="100" w:beforeAutospacing="1" w:after="100" w:afterAutospacing="1"/>
+      </w:pPr>
+      <w:r>
+        <w:rPr>
+          <w:rStyle w:val="Strong"/>
+        </w:rPr>
+        <w:t>Multi-line Comments</w:t>
+      </w:r>
+      <w:r>
+        <w:t>: Detailed explanations for longer comments or multiple lines.</w:t>
       </w:r>
     </w:p>
     <w:p/>
@@ -2583,6 +3159,155 @@
     </w:lvl>
   </w:abstractNum>
   <w:abstractNum w:abstractNumId="2" w15:restartNumberingAfterBreak="0">
+    <w:nsid w:val="103D2B14"/>
+    <w:multiLevelType w:val="multilevel"/>
+    <w:tmpl w:val="CB3C48C0"/>
+    <w:lvl w:ilvl="0">
+      <w:start w:val="1"/>
+      <w:numFmt w:val="bullet"/>
+      <w:lvlText w:val=""/>
+      <w:lvlJc w:val="left"/>
+      <w:pPr>
+        <w:tabs>
+          <w:tab w:val="num" w:pos="720"/>
+        </w:tabs>
+        <w:ind w:left="720" w:hanging="360"/>
+      </w:pPr>
+      <w:rPr>
+        <w:rFonts w:ascii="Symbol" w:hAnsi="Symbol" w:hint="default"/>
+        <w:sz w:val="20"/>
+      </w:rPr>
+    </w:lvl>
+    <w:lvl w:ilvl="1" w:tentative="1">
+      <w:start w:val="1"/>
+      <w:numFmt w:val="bullet"/>
+      <w:lvlText w:val="o"/>
+      <w:lvlJc w:val="left"/>
+      <w:pPr>
+        <w:tabs>
+          <w:tab w:val="num" w:pos="1440"/>
+        </w:tabs>
+        <w:ind w:left="1440" w:hanging="360"/>
+      </w:pPr>
+      <w:rPr>
+        <w:rFonts w:ascii="Courier New" w:hAnsi="Courier New" w:hint="default"/>
+        <w:sz w:val="20"/>
+      </w:rPr>
+    </w:lvl>
+    <w:lvl w:ilvl="2" w:tentative="1">
+      <w:start w:val="1"/>
+      <w:numFmt w:val="bullet"/>
+      <w:lvlText w:val=""/>
+      <w:lvlJc w:val="left"/>
+      <w:pPr>
+        <w:tabs>
+          <w:tab w:val="num" w:pos="2160"/>
+        </w:tabs>
+        <w:ind w:left="2160" w:hanging="360"/>
+      </w:pPr>
+      <w:rPr>
+        <w:rFonts w:ascii="Wingdings" w:hAnsi="Wingdings" w:hint="default"/>
+        <w:sz w:val="20"/>
+      </w:rPr>
+    </w:lvl>
+    <w:lvl w:ilvl="3" w:tentative="1">
+      <w:start w:val="1"/>
+      <w:numFmt w:val="bullet"/>
+      <w:lvlText w:val=""/>
+      <w:lvlJc w:val="left"/>
+      <w:pPr>
+        <w:tabs>
+          <w:tab w:val="num" w:pos="2880"/>
+        </w:tabs>
+        <w:ind w:left="2880" w:hanging="360"/>
+      </w:pPr>
+      <w:rPr>
+        <w:rFonts w:ascii="Wingdings" w:hAnsi="Wingdings" w:hint="default"/>
+        <w:sz w:val="20"/>
+      </w:rPr>
+    </w:lvl>
+    <w:lvl w:ilvl="4" w:tentative="1">
+      <w:start w:val="1"/>
+      <w:numFmt w:val="bullet"/>
+      <w:lvlText w:val=""/>
+      <w:lvlJc w:val="left"/>
+      <w:pPr>
+        <w:tabs>
+          <w:tab w:val="num" w:pos="3600"/>
+        </w:tabs>
+        <w:ind w:left="3600" w:hanging="360"/>
+      </w:pPr>
+      <w:rPr>
+        <w:rFonts w:ascii="Wingdings" w:hAnsi="Wingdings" w:hint="default"/>
+        <w:sz w:val="20"/>
+      </w:rPr>
+    </w:lvl>
+    <w:lvl w:ilvl="5" w:tentative="1">
+      <w:start w:val="1"/>
+      <w:numFmt w:val="bullet"/>
+      <w:lvlText w:val=""/>
+      <w:lvlJc w:val="left"/>
+      <w:pPr>
+        <w:tabs>
+          <w:tab w:val="num" w:pos="4320"/>
+        </w:tabs>
+        <w:ind w:left="4320" w:hanging="360"/>
+      </w:pPr>
+      <w:rPr>
+        <w:rFonts w:ascii="Wingdings" w:hAnsi="Wingdings" w:hint="default"/>
+        <w:sz w:val="20"/>
+      </w:rPr>
+    </w:lvl>
+    <w:lvl w:ilvl="6" w:tentative="1">
+      <w:start w:val="1"/>
+      <w:numFmt w:val="bullet"/>
+      <w:lvlText w:val=""/>
+      <w:lvlJc w:val="left"/>
+      <w:pPr>
+        <w:tabs>
+          <w:tab w:val="num" w:pos="5040"/>
+        </w:tabs>
+        <w:ind w:left="5040" w:hanging="360"/>
+      </w:pPr>
+      <w:rPr>
+        <w:rFonts w:ascii="Wingdings" w:hAnsi="Wingdings" w:hint="default"/>
+        <w:sz w:val="20"/>
+      </w:rPr>
+    </w:lvl>
+    <w:lvl w:ilvl="7" w:tentative="1">
+      <w:start w:val="1"/>
+      <w:numFmt w:val="bullet"/>
+      <w:lvlText w:val=""/>
+      <w:lvlJc w:val="left"/>
+      <w:pPr>
+        <w:tabs>
+          <w:tab w:val="num" w:pos="5760"/>
+        </w:tabs>
+        <w:ind w:left="5760" w:hanging="360"/>
+      </w:pPr>
+      <w:rPr>
+        <w:rFonts w:ascii="Wingdings" w:hAnsi="Wingdings" w:hint="default"/>
+        <w:sz w:val="20"/>
+      </w:rPr>
+    </w:lvl>
+    <w:lvl w:ilvl="8" w:tentative="1">
+      <w:start w:val="1"/>
+      <w:numFmt w:val="bullet"/>
+      <w:lvlText w:val=""/>
+      <w:lvlJc w:val="left"/>
+      <w:pPr>
+        <w:tabs>
+          <w:tab w:val="num" w:pos="6480"/>
+        </w:tabs>
+        <w:ind w:left="6480" w:hanging="360"/>
+      </w:pPr>
+      <w:rPr>
+        <w:rFonts w:ascii="Wingdings" w:hAnsi="Wingdings" w:hint="default"/>
+        <w:sz w:val="20"/>
+      </w:rPr>
+    </w:lvl>
+  </w:abstractNum>
+  <w:abstractNum w:abstractNumId="3" w15:restartNumberingAfterBreak="0">
     <w:nsid w:val="167667BB"/>
     <w:multiLevelType w:val="multilevel"/>
     <w:tmpl w:val="756AE6B0"/>
@@ -2731,7 +3456,7 @@
       </w:rPr>
     </w:lvl>
   </w:abstractNum>
-  <w:abstractNum w:abstractNumId="3" w15:restartNumberingAfterBreak="0">
+  <w:abstractNum w:abstractNumId="4" w15:restartNumberingAfterBreak="0">
     <w:nsid w:val="16B01016"/>
     <w:multiLevelType w:val="multilevel"/>
     <w:tmpl w:val="C26C2E60"/>
@@ -2848,7 +3573,7 @@
       </w:pPr>
     </w:lvl>
   </w:abstractNum>
-  <w:abstractNum w:abstractNumId="4" w15:restartNumberingAfterBreak="0">
+  <w:abstractNum w:abstractNumId="5" w15:restartNumberingAfterBreak="0">
     <w:nsid w:val="184E1DBA"/>
     <w:multiLevelType w:val="multilevel"/>
     <w:tmpl w:val="3B7C646E"/>
@@ -2997,7 +3722,7 @@
       </w:rPr>
     </w:lvl>
   </w:abstractNum>
-  <w:abstractNum w:abstractNumId="5" w15:restartNumberingAfterBreak="0">
+  <w:abstractNum w:abstractNumId="6" w15:restartNumberingAfterBreak="0">
     <w:nsid w:val="1BF23F44"/>
     <w:multiLevelType w:val="multilevel"/>
     <w:tmpl w:val="964A069C"/>
@@ -3146,7 +3871,156 @@
       </w:rPr>
     </w:lvl>
   </w:abstractNum>
-  <w:abstractNum w:abstractNumId="6" w15:restartNumberingAfterBreak="0">
+  <w:abstractNum w:abstractNumId="7" w15:restartNumberingAfterBreak="0">
+    <w:nsid w:val="1BF37D97"/>
+    <w:multiLevelType w:val="multilevel"/>
+    <w:tmpl w:val="BB0ADE70"/>
+    <w:lvl w:ilvl="0">
+      <w:start w:val="1"/>
+      <w:numFmt w:val="bullet"/>
+      <w:lvlText w:val=""/>
+      <w:lvlJc w:val="left"/>
+      <w:pPr>
+        <w:tabs>
+          <w:tab w:val="num" w:pos="720"/>
+        </w:tabs>
+        <w:ind w:left="720" w:hanging="360"/>
+      </w:pPr>
+      <w:rPr>
+        <w:rFonts w:ascii="Symbol" w:hAnsi="Symbol" w:hint="default"/>
+        <w:sz w:val="20"/>
+      </w:rPr>
+    </w:lvl>
+    <w:lvl w:ilvl="1">
+      <w:start w:val="1"/>
+      <w:numFmt w:val="bullet"/>
+      <w:lvlText w:val="o"/>
+      <w:lvlJc w:val="left"/>
+      <w:pPr>
+        <w:tabs>
+          <w:tab w:val="num" w:pos="1440"/>
+        </w:tabs>
+        <w:ind w:left="1440" w:hanging="360"/>
+      </w:pPr>
+      <w:rPr>
+        <w:rFonts w:ascii="Courier New" w:hAnsi="Courier New" w:hint="default"/>
+        <w:sz w:val="20"/>
+      </w:rPr>
+    </w:lvl>
+    <w:lvl w:ilvl="2" w:tentative="1">
+      <w:start w:val="1"/>
+      <w:numFmt w:val="bullet"/>
+      <w:lvlText w:val=""/>
+      <w:lvlJc w:val="left"/>
+      <w:pPr>
+        <w:tabs>
+          <w:tab w:val="num" w:pos="2160"/>
+        </w:tabs>
+        <w:ind w:left="2160" w:hanging="360"/>
+      </w:pPr>
+      <w:rPr>
+        <w:rFonts w:ascii="Wingdings" w:hAnsi="Wingdings" w:hint="default"/>
+        <w:sz w:val="20"/>
+      </w:rPr>
+    </w:lvl>
+    <w:lvl w:ilvl="3" w:tentative="1">
+      <w:start w:val="1"/>
+      <w:numFmt w:val="bullet"/>
+      <w:lvlText w:val=""/>
+      <w:lvlJc w:val="left"/>
+      <w:pPr>
+        <w:tabs>
+          <w:tab w:val="num" w:pos="2880"/>
+        </w:tabs>
+        <w:ind w:left="2880" w:hanging="360"/>
+      </w:pPr>
+      <w:rPr>
+        <w:rFonts w:ascii="Wingdings" w:hAnsi="Wingdings" w:hint="default"/>
+        <w:sz w:val="20"/>
+      </w:rPr>
+    </w:lvl>
+    <w:lvl w:ilvl="4" w:tentative="1">
+      <w:start w:val="1"/>
+      <w:numFmt w:val="bullet"/>
+      <w:lvlText w:val=""/>
+      <w:lvlJc w:val="left"/>
+      <w:pPr>
+        <w:tabs>
+          <w:tab w:val="num" w:pos="3600"/>
+        </w:tabs>
+        <w:ind w:left="3600" w:hanging="360"/>
+      </w:pPr>
+      <w:rPr>
+        <w:rFonts w:ascii="Wingdings" w:hAnsi="Wingdings" w:hint="default"/>
+        <w:sz w:val="20"/>
+      </w:rPr>
+    </w:lvl>
+    <w:lvl w:ilvl="5" w:tentative="1">
+      <w:start w:val="1"/>
+      <w:numFmt w:val="bullet"/>
+      <w:lvlText w:val=""/>
+      <w:lvlJc w:val="left"/>
+      <w:pPr>
+        <w:tabs>
+          <w:tab w:val="num" w:pos="4320"/>
+        </w:tabs>
+        <w:ind w:left="4320" w:hanging="360"/>
+      </w:pPr>
+      <w:rPr>
+        <w:rFonts w:ascii="Wingdings" w:hAnsi="Wingdings" w:hint="default"/>
+        <w:sz w:val="20"/>
+      </w:rPr>
+    </w:lvl>
+    <w:lvl w:ilvl="6" w:tentative="1">
+      <w:start w:val="1"/>
+      <w:numFmt w:val="bullet"/>
+      <w:lvlText w:val=""/>
+      <w:lvlJc w:val="left"/>
+      <w:pPr>
+        <w:tabs>
+          <w:tab w:val="num" w:pos="5040"/>
+        </w:tabs>
+        <w:ind w:left="5040" w:hanging="360"/>
+      </w:pPr>
+      <w:rPr>
+        <w:rFonts w:ascii="Wingdings" w:hAnsi="Wingdings" w:hint="default"/>
+        <w:sz w:val="20"/>
+      </w:rPr>
+    </w:lvl>
+    <w:lvl w:ilvl="7" w:tentative="1">
+      <w:start w:val="1"/>
+      <w:numFmt w:val="bullet"/>
+      <w:lvlText w:val=""/>
+      <w:lvlJc w:val="left"/>
+      <w:pPr>
+        <w:tabs>
+          <w:tab w:val="num" w:pos="5760"/>
+        </w:tabs>
+        <w:ind w:left="5760" w:hanging="360"/>
+      </w:pPr>
+      <w:rPr>
+        <w:rFonts w:ascii="Wingdings" w:hAnsi="Wingdings" w:hint="default"/>
+        <w:sz w:val="20"/>
+      </w:rPr>
+    </w:lvl>
+    <w:lvl w:ilvl="8" w:tentative="1">
+      <w:start w:val="1"/>
+      <w:numFmt w:val="bullet"/>
+      <w:lvlText w:val=""/>
+      <w:lvlJc w:val="left"/>
+      <w:pPr>
+        <w:tabs>
+          <w:tab w:val="num" w:pos="6480"/>
+        </w:tabs>
+        <w:ind w:left="6480" w:hanging="360"/>
+      </w:pPr>
+      <w:rPr>
+        <w:rFonts w:ascii="Wingdings" w:hAnsi="Wingdings" w:hint="default"/>
+        <w:sz w:val="20"/>
+      </w:rPr>
+    </w:lvl>
+  </w:abstractNum>
+  <w:abstractNum w:abstractNumId="8" w15:restartNumberingAfterBreak="0">
     <w:nsid w:val="281C046C"/>
     <w:multiLevelType w:val="multilevel"/>
     <w:tmpl w:val="C04257CA"/>
@@ -3295,7 +4169,7 @@
       </w:rPr>
     </w:lvl>
   </w:abstractNum>
-  <w:abstractNum w:abstractNumId="7" w15:restartNumberingAfterBreak="0">
+  <w:abstractNum w:abstractNumId="9" w15:restartNumberingAfterBreak="0">
     <w:nsid w:val="2AD7317C"/>
     <w:multiLevelType w:val="multilevel"/>
     <w:tmpl w:val="20A842C6"/>
@@ -3408,7 +4282,7 @@
       </w:pPr>
     </w:lvl>
   </w:abstractNum>
-  <w:abstractNum w:abstractNumId="8" w15:restartNumberingAfterBreak="0">
+  <w:abstractNum w:abstractNumId="10" w15:restartNumberingAfterBreak="0">
     <w:nsid w:val="32AA57B9"/>
     <w:multiLevelType w:val="multilevel"/>
     <w:tmpl w:val="3F16BEA4"/>
@@ -3525,7 +4399,7 @@
       </w:pPr>
     </w:lvl>
   </w:abstractNum>
-  <w:abstractNum w:abstractNumId="9" w15:restartNumberingAfterBreak="0">
+  <w:abstractNum w:abstractNumId="11" w15:restartNumberingAfterBreak="0">
     <w:nsid w:val="351934CB"/>
     <w:multiLevelType w:val="multilevel"/>
     <w:tmpl w:val="2B9AFEE2"/>
@@ -3642,7 +4516,7 @@
       </w:pPr>
     </w:lvl>
   </w:abstractNum>
-  <w:abstractNum w:abstractNumId="10" w15:restartNumberingAfterBreak="0">
+  <w:abstractNum w:abstractNumId="12" w15:restartNumberingAfterBreak="0">
     <w:nsid w:val="3D006482"/>
     <w:multiLevelType w:val="hybridMultilevel"/>
     <w:tmpl w:val="31C2268A"/>
@@ -3755,7 +4629,156 @@
       </w:rPr>
     </w:lvl>
   </w:abstractNum>
-  <w:abstractNum w:abstractNumId="11" w15:restartNumberingAfterBreak="0">
+  <w:abstractNum w:abstractNumId="13" w15:restartNumberingAfterBreak="0">
+    <w:nsid w:val="3EBA2E2B"/>
+    <w:multiLevelType w:val="multilevel"/>
+    <w:tmpl w:val="C7FA620E"/>
+    <w:lvl w:ilvl="0">
+      <w:start w:val="1"/>
+      <w:numFmt w:val="bullet"/>
+      <w:lvlText w:val=""/>
+      <w:lvlJc w:val="left"/>
+      <w:pPr>
+        <w:tabs>
+          <w:tab w:val="num" w:pos="720"/>
+        </w:tabs>
+        <w:ind w:left="720" w:hanging="360"/>
+      </w:pPr>
+      <w:rPr>
+        <w:rFonts w:ascii="Symbol" w:hAnsi="Symbol" w:hint="default"/>
+        <w:sz w:val="20"/>
+      </w:rPr>
+    </w:lvl>
+    <w:lvl w:ilvl="1">
+      <w:start w:val="1"/>
+      <w:numFmt w:val="bullet"/>
+      <w:lvlText w:val="o"/>
+      <w:lvlJc w:val="left"/>
+      <w:pPr>
+        <w:tabs>
+          <w:tab w:val="num" w:pos="1440"/>
+        </w:tabs>
+        <w:ind w:left="1440" w:hanging="360"/>
+      </w:pPr>
+      <w:rPr>
+        <w:rFonts w:ascii="Courier New" w:hAnsi="Courier New" w:hint="default"/>
+        <w:sz w:val="20"/>
+      </w:rPr>
+    </w:lvl>
+    <w:lvl w:ilvl="2" w:tentative="1">
+      <w:start w:val="1"/>
+      <w:numFmt w:val="bullet"/>
+      <w:lvlText w:val=""/>
+      <w:lvlJc w:val="left"/>
+      <w:pPr>
+        <w:tabs>
+          <w:tab w:val="num" w:pos="2160"/>
+        </w:tabs>
+        <w:ind w:left="2160" w:hanging="360"/>
+      </w:pPr>
+      <w:rPr>
+        <w:rFonts w:ascii="Wingdings" w:hAnsi="Wingdings" w:hint="default"/>
+        <w:sz w:val="20"/>
+      </w:rPr>
+    </w:lvl>
+    <w:lvl w:ilvl="3" w:tentative="1">
+      <w:start w:val="1"/>
+      <w:numFmt w:val="bullet"/>
+      <w:lvlText w:val=""/>
+      <w:lvlJc w:val="left"/>
+      <w:pPr>
+        <w:tabs>
+          <w:tab w:val="num" w:pos="2880"/>
+        </w:tabs>
+        <w:ind w:left="2880" w:hanging="360"/>
+      </w:pPr>
+      <w:rPr>
+        <w:rFonts w:ascii="Wingdings" w:hAnsi="Wingdings" w:hint="default"/>
+        <w:sz w:val="20"/>
+      </w:rPr>
+    </w:lvl>
+    <w:lvl w:ilvl="4" w:tentative="1">
+      <w:start w:val="1"/>
+      <w:numFmt w:val="bullet"/>
+      <w:lvlText w:val=""/>
+      <w:lvlJc w:val="left"/>
+      <w:pPr>
+        <w:tabs>
+          <w:tab w:val="num" w:pos="3600"/>
+        </w:tabs>
+        <w:ind w:left="3600" w:hanging="360"/>
+      </w:pPr>
+      <w:rPr>
+        <w:rFonts w:ascii="Wingdings" w:hAnsi="Wingdings" w:hint="default"/>
+        <w:sz w:val="20"/>
+      </w:rPr>
+    </w:lvl>
+    <w:lvl w:ilvl="5" w:tentative="1">
+      <w:start w:val="1"/>
+      <w:numFmt w:val="bullet"/>
+      <w:lvlText w:val=""/>
+      <w:lvlJc w:val="left"/>
+      <w:pPr>
+        <w:tabs>
+          <w:tab w:val="num" w:pos="4320"/>
+        </w:tabs>
+        <w:ind w:left="4320" w:hanging="360"/>
+      </w:pPr>
+      <w:rPr>
+        <w:rFonts w:ascii="Wingdings" w:hAnsi="Wingdings" w:hint="default"/>
+        <w:sz w:val="20"/>
+      </w:rPr>
+    </w:lvl>
+    <w:lvl w:ilvl="6" w:tentative="1">
+      <w:start w:val="1"/>
+      <w:numFmt w:val="bullet"/>
+      <w:lvlText w:val=""/>
+      <w:lvlJc w:val="left"/>
+      <w:pPr>
+        <w:tabs>
+          <w:tab w:val="num" w:pos="5040"/>
+        </w:tabs>
+        <w:ind w:left="5040" w:hanging="360"/>
+      </w:pPr>
+      <w:rPr>
+        <w:rFonts w:ascii="Wingdings" w:hAnsi="Wingdings" w:hint="default"/>
+        <w:sz w:val="20"/>
+      </w:rPr>
+    </w:lvl>
+    <w:lvl w:ilvl="7" w:tentative="1">
+      <w:start w:val="1"/>
+      <w:numFmt w:val="bullet"/>
+      <w:lvlText w:val=""/>
+      <w:lvlJc w:val="left"/>
+      <w:pPr>
+        <w:tabs>
+          <w:tab w:val="num" w:pos="5760"/>
+        </w:tabs>
+        <w:ind w:left="5760" w:hanging="360"/>
+      </w:pPr>
+      <w:rPr>
+        <w:rFonts w:ascii="Wingdings" w:hAnsi="Wingdings" w:hint="default"/>
+        <w:sz w:val="20"/>
+      </w:rPr>
+    </w:lvl>
+    <w:lvl w:ilvl="8" w:tentative="1">
+      <w:start w:val="1"/>
+      <w:numFmt w:val="bullet"/>
+      <w:lvlText w:val=""/>
+      <w:lvlJc w:val="left"/>
+      <w:pPr>
+        <w:tabs>
+          <w:tab w:val="num" w:pos="6480"/>
+        </w:tabs>
+        <w:ind w:left="6480" w:hanging="360"/>
+      </w:pPr>
+      <w:rPr>
+        <w:rFonts w:ascii="Wingdings" w:hAnsi="Wingdings" w:hint="default"/>
+        <w:sz w:val="20"/>
+      </w:rPr>
+    </w:lvl>
+  </w:abstractNum>
+  <w:abstractNum w:abstractNumId="14" w15:restartNumberingAfterBreak="0">
     <w:nsid w:val="433B63B1"/>
     <w:multiLevelType w:val="multilevel"/>
     <w:tmpl w:val="7B40D15E"/>
@@ -3904,7 +4927,7 @@
       </w:rPr>
     </w:lvl>
   </w:abstractNum>
-  <w:abstractNum w:abstractNumId="12" w15:restartNumberingAfterBreak="0">
+  <w:abstractNum w:abstractNumId="15" w15:restartNumberingAfterBreak="0">
     <w:nsid w:val="488972E7"/>
     <w:multiLevelType w:val="multilevel"/>
     <w:tmpl w:val="9CCE0B68"/>
@@ -4021,7 +5044,7 @@
       </w:pPr>
     </w:lvl>
   </w:abstractNum>
-  <w:abstractNum w:abstractNumId="13" w15:restartNumberingAfterBreak="0">
+  <w:abstractNum w:abstractNumId="16" w15:restartNumberingAfterBreak="0">
     <w:nsid w:val="488F55F7"/>
     <w:multiLevelType w:val="multilevel"/>
     <w:tmpl w:val="7F14A70A"/>
@@ -4170,7 +5193,156 @@
       </w:rPr>
     </w:lvl>
   </w:abstractNum>
-  <w:abstractNum w:abstractNumId="14" w15:restartNumberingAfterBreak="0">
+  <w:abstractNum w:abstractNumId="17" w15:restartNumberingAfterBreak="0">
+    <w:nsid w:val="50520E8F"/>
+    <w:multiLevelType w:val="multilevel"/>
+    <w:tmpl w:val="6FAA6602"/>
+    <w:lvl w:ilvl="0">
+      <w:start w:val="1"/>
+      <w:numFmt w:val="bullet"/>
+      <w:lvlText w:val=""/>
+      <w:lvlJc w:val="left"/>
+      <w:pPr>
+        <w:tabs>
+          <w:tab w:val="num" w:pos="720"/>
+        </w:tabs>
+        <w:ind w:left="720" w:hanging="360"/>
+      </w:pPr>
+      <w:rPr>
+        <w:rFonts w:ascii="Symbol" w:hAnsi="Symbol" w:hint="default"/>
+        <w:sz w:val="20"/>
+      </w:rPr>
+    </w:lvl>
+    <w:lvl w:ilvl="1" w:tentative="1">
+      <w:start w:val="1"/>
+      <w:numFmt w:val="bullet"/>
+      <w:lvlText w:val="o"/>
+      <w:lvlJc w:val="left"/>
+      <w:pPr>
+        <w:tabs>
+          <w:tab w:val="num" w:pos="1440"/>
+        </w:tabs>
+        <w:ind w:left="1440" w:hanging="360"/>
+      </w:pPr>
+      <w:rPr>
+        <w:rFonts w:ascii="Courier New" w:hAnsi="Courier New" w:hint="default"/>
+        <w:sz w:val="20"/>
+      </w:rPr>
+    </w:lvl>
+    <w:lvl w:ilvl="2" w:tentative="1">
+      <w:start w:val="1"/>
+      <w:numFmt w:val="bullet"/>
+      <w:lvlText w:val=""/>
+      <w:lvlJc w:val="left"/>
+      <w:pPr>
+        <w:tabs>
+          <w:tab w:val="num" w:pos="2160"/>
+        </w:tabs>
+        <w:ind w:left="2160" w:hanging="360"/>
+      </w:pPr>
+      <w:rPr>
+        <w:rFonts w:ascii="Wingdings" w:hAnsi="Wingdings" w:hint="default"/>
+        <w:sz w:val="20"/>
+      </w:rPr>
+    </w:lvl>
+    <w:lvl w:ilvl="3" w:tentative="1">
+      <w:start w:val="1"/>
+      <w:numFmt w:val="bullet"/>
+      <w:lvlText w:val=""/>
+      <w:lvlJc w:val="left"/>
+      <w:pPr>
+        <w:tabs>
+          <w:tab w:val="num" w:pos="2880"/>
+        </w:tabs>
+        <w:ind w:left="2880" w:hanging="360"/>
+      </w:pPr>
+      <w:rPr>
+        <w:rFonts w:ascii="Wingdings" w:hAnsi="Wingdings" w:hint="default"/>
+        <w:sz w:val="20"/>
+      </w:rPr>
+    </w:lvl>
+    <w:lvl w:ilvl="4" w:tentative="1">
+      <w:start w:val="1"/>
+      <w:numFmt w:val="bullet"/>
+      <w:lvlText w:val=""/>
+      <w:lvlJc w:val="left"/>
+      <w:pPr>
+        <w:tabs>
+          <w:tab w:val="num" w:pos="3600"/>
+        </w:tabs>
+        <w:ind w:left="3600" w:hanging="360"/>
+      </w:pPr>
+      <w:rPr>
+        <w:rFonts w:ascii="Wingdings" w:hAnsi="Wingdings" w:hint="default"/>
+        <w:sz w:val="20"/>
+      </w:rPr>
+    </w:lvl>
+    <w:lvl w:ilvl="5" w:tentative="1">
+      <w:start w:val="1"/>
+      <w:numFmt w:val="bullet"/>
+      <w:lvlText w:val=""/>
+      <w:lvlJc w:val="left"/>
+      <w:pPr>
+        <w:tabs>
+          <w:tab w:val="num" w:pos="4320"/>
+        </w:tabs>
+        <w:ind w:left="4320" w:hanging="360"/>
+      </w:pPr>
+      <w:rPr>
+        <w:rFonts w:ascii="Wingdings" w:hAnsi="Wingdings" w:hint="default"/>
+        <w:sz w:val="20"/>
+      </w:rPr>
+    </w:lvl>
+    <w:lvl w:ilvl="6" w:tentative="1">
+      <w:start w:val="1"/>
+      <w:numFmt w:val="bullet"/>
+      <w:lvlText w:val=""/>
+      <w:lvlJc w:val="left"/>
+      <w:pPr>
+        <w:tabs>
+          <w:tab w:val="num" w:pos="5040"/>
+        </w:tabs>
+        <w:ind w:left="5040" w:hanging="360"/>
+      </w:pPr>
+      <w:rPr>
+        <w:rFonts w:ascii="Wingdings" w:hAnsi="Wingdings" w:hint="default"/>
+        <w:sz w:val="20"/>
+      </w:rPr>
+    </w:lvl>
+    <w:lvl w:ilvl="7" w:tentative="1">
+      <w:start w:val="1"/>
+      <w:numFmt w:val="bullet"/>
+      <w:lvlText w:val=""/>
+      <w:lvlJc w:val="left"/>
+      <w:pPr>
+        <w:tabs>
+          <w:tab w:val="num" w:pos="5760"/>
+        </w:tabs>
+        <w:ind w:left="5760" w:hanging="360"/>
+      </w:pPr>
+      <w:rPr>
+        <w:rFonts w:ascii="Wingdings" w:hAnsi="Wingdings" w:hint="default"/>
+        <w:sz w:val="20"/>
+      </w:rPr>
+    </w:lvl>
+    <w:lvl w:ilvl="8" w:tentative="1">
+      <w:start w:val="1"/>
+      <w:numFmt w:val="bullet"/>
+      <w:lvlText w:val=""/>
+      <w:lvlJc w:val="left"/>
+      <w:pPr>
+        <w:tabs>
+          <w:tab w:val="num" w:pos="6480"/>
+        </w:tabs>
+        <w:ind w:left="6480" w:hanging="360"/>
+      </w:pPr>
+      <w:rPr>
+        <w:rFonts w:ascii="Wingdings" w:hAnsi="Wingdings" w:hint="default"/>
+        <w:sz w:val="20"/>
+      </w:rPr>
+    </w:lvl>
+  </w:abstractNum>
+  <w:abstractNum w:abstractNumId="18" w15:restartNumberingAfterBreak="0">
     <w:nsid w:val="53551B6F"/>
     <w:multiLevelType w:val="multilevel"/>
     <w:tmpl w:val="6D3AB016"/>
@@ -4283,7 +5455,7 @@
       </w:pPr>
     </w:lvl>
   </w:abstractNum>
-  <w:abstractNum w:abstractNumId="15" w15:restartNumberingAfterBreak="0">
+  <w:abstractNum w:abstractNumId="19" w15:restartNumberingAfterBreak="0">
     <w:nsid w:val="53553388"/>
     <w:multiLevelType w:val="multilevel"/>
     <w:tmpl w:val="48844D1E"/>
@@ -4432,7 +5604,120 @@
       </w:rPr>
     </w:lvl>
   </w:abstractNum>
-  <w:abstractNum w:abstractNumId="16" w15:restartNumberingAfterBreak="0">
+  <w:abstractNum w:abstractNumId="20" w15:restartNumberingAfterBreak="0">
+    <w:nsid w:val="56DE5050"/>
+    <w:multiLevelType w:val="multilevel"/>
+    <w:tmpl w:val="AB36D3E0"/>
+    <w:lvl w:ilvl="0">
+      <w:start w:val="1"/>
+      <w:numFmt w:val="decimal"/>
+      <w:lvlText w:val="%1."/>
+      <w:lvlJc w:val="left"/>
+      <w:pPr>
+        <w:tabs>
+          <w:tab w:val="num" w:pos="720"/>
+        </w:tabs>
+        <w:ind w:left="720" w:hanging="360"/>
+      </w:pPr>
+    </w:lvl>
+    <w:lvl w:ilvl="1" w:tentative="1">
+      <w:start w:val="1"/>
+      <w:numFmt w:val="decimal"/>
+      <w:lvlText w:val="%2."/>
+      <w:lvlJc w:val="left"/>
+      <w:pPr>
+        <w:tabs>
+          <w:tab w:val="num" w:pos="1440"/>
+        </w:tabs>
+        <w:ind w:left="1440" w:hanging="360"/>
+      </w:pPr>
+    </w:lvl>
+    <w:lvl w:ilvl="2" w:tentative="1">
+      <w:start w:val="1"/>
+      <w:numFmt w:val="decimal"/>
+      <w:lvlText w:val="%3."/>
+      <w:lvlJc w:val="left"/>
+      <w:pPr>
+        <w:tabs>
+          <w:tab w:val="num" w:pos="2160"/>
+        </w:tabs>
+        <w:ind w:left="2160" w:hanging="360"/>
+      </w:pPr>
+    </w:lvl>
+    <w:lvl w:ilvl="3" w:tentative="1">
+      <w:start w:val="1"/>
+      <w:numFmt w:val="decimal"/>
+      <w:lvlText w:val="%4."/>
+      <w:lvlJc w:val="left"/>
+      <w:pPr>
+        <w:tabs>
+          <w:tab w:val="num" w:pos="2880"/>
+        </w:tabs>
+        <w:ind w:left="2880" w:hanging="360"/>
+      </w:pPr>
+    </w:lvl>
+    <w:lvl w:ilvl="4" w:tentative="1">
+      <w:start w:val="1"/>
+      <w:numFmt w:val="decimal"/>
+      <w:lvlText w:val="%5."/>
+      <w:lvlJc w:val="left"/>
+      <w:pPr>
+        <w:tabs>
+          <w:tab w:val="num" w:pos="3600"/>
+        </w:tabs>
+        <w:ind w:left="3600" w:hanging="360"/>
+      </w:pPr>
+    </w:lvl>
+    <w:lvl w:ilvl="5" w:tentative="1">
+      <w:start w:val="1"/>
+      <w:numFmt w:val="decimal"/>
+      <w:lvlText w:val="%6."/>
+      <w:lvlJc w:val="left"/>
+      <w:pPr>
+        <w:tabs>
+          <w:tab w:val="num" w:pos="4320"/>
+        </w:tabs>
+        <w:ind w:left="4320" w:hanging="360"/>
+      </w:pPr>
+    </w:lvl>
+    <w:lvl w:ilvl="6" w:tentative="1">
+      <w:start w:val="1"/>
+      <w:numFmt w:val="decimal"/>
+      <w:lvlText w:val="%7."/>
+      <w:lvlJc w:val="left"/>
+      <w:pPr>
+        <w:tabs>
+          <w:tab w:val="num" w:pos="5040"/>
+        </w:tabs>
+        <w:ind w:left="5040" w:hanging="360"/>
+      </w:pPr>
+    </w:lvl>
+    <w:lvl w:ilvl="7" w:tentative="1">
+      <w:start w:val="1"/>
+      <w:numFmt w:val="decimal"/>
+      <w:lvlText w:val="%8."/>
+      <w:lvlJc w:val="left"/>
+      <w:pPr>
+        <w:tabs>
+          <w:tab w:val="num" w:pos="5760"/>
+        </w:tabs>
+        <w:ind w:left="5760" w:hanging="360"/>
+      </w:pPr>
+    </w:lvl>
+    <w:lvl w:ilvl="8" w:tentative="1">
+      <w:start w:val="1"/>
+      <w:numFmt w:val="decimal"/>
+      <w:lvlText w:val="%9."/>
+      <w:lvlJc w:val="left"/>
+      <w:pPr>
+        <w:tabs>
+          <w:tab w:val="num" w:pos="6480"/>
+        </w:tabs>
+        <w:ind w:left="6480" w:hanging="360"/>
+      </w:pPr>
+    </w:lvl>
+  </w:abstractNum>
+  <w:abstractNum w:abstractNumId="21" w15:restartNumberingAfterBreak="0">
     <w:nsid w:val="5DB948A7"/>
     <w:multiLevelType w:val="multilevel"/>
     <w:tmpl w:val="C33A1116"/>
@@ -4581,7 +5866,156 @@
       </w:rPr>
     </w:lvl>
   </w:abstractNum>
-  <w:abstractNum w:abstractNumId="17" w15:restartNumberingAfterBreak="0">
+  <w:abstractNum w:abstractNumId="22" w15:restartNumberingAfterBreak="0">
+    <w:nsid w:val="5EFF3781"/>
+    <w:multiLevelType w:val="multilevel"/>
+    <w:tmpl w:val="38348448"/>
+    <w:lvl w:ilvl="0">
+      <w:start w:val="1"/>
+      <w:numFmt w:val="bullet"/>
+      <w:lvlText w:val=""/>
+      <w:lvlJc w:val="left"/>
+      <w:pPr>
+        <w:tabs>
+          <w:tab w:val="num" w:pos="720"/>
+        </w:tabs>
+        <w:ind w:left="720" w:hanging="360"/>
+      </w:pPr>
+      <w:rPr>
+        <w:rFonts w:ascii="Symbol" w:hAnsi="Symbol" w:hint="default"/>
+        <w:sz w:val="20"/>
+      </w:rPr>
+    </w:lvl>
+    <w:lvl w:ilvl="1" w:tentative="1">
+      <w:start w:val="1"/>
+      <w:numFmt w:val="bullet"/>
+      <w:lvlText w:val="o"/>
+      <w:lvlJc w:val="left"/>
+      <w:pPr>
+        <w:tabs>
+          <w:tab w:val="num" w:pos="1440"/>
+        </w:tabs>
+        <w:ind w:left="1440" w:hanging="360"/>
+      </w:pPr>
+      <w:rPr>
+        <w:rFonts w:ascii="Courier New" w:hAnsi="Courier New" w:hint="default"/>
+        <w:sz w:val="20"/>
+      </w:rPr>
+    </w:lvl>
+    <w:lvl w:ilvl="2" w:tentative="1">
+      <w:start w:val="1"/>
+      <w:numFmt w:val="bullet"/>
+      <w:lvlText w:val=""/>
+      <w:lvlJc w:val="left"/>
+      <w:pPr>
+        <w:tabs>
+          <w:tab w:val="num" w:pos="2160"/>
+        </w:tabs>
+        <w:ind w:left="2160" w:hanging="360"/>
+      </w:pPr>
+      <w:rPr>
+        <w:rFonts w:ascii="Wingdings" w:hAnsi="Wingdings" w:hint="default"/>
+        <w:sz w:val="20"/>
+      </w:rPr>
+    </w:lvl>
+    <w:lvl w:ilvl="3" w:tentative="1">
+      <w:start w:val="1"/>
+      <w:numFmt w:val="bullet"/>
+      <w:lvlText w:val=""/>
+      <w:lvlJc w:val="left"/>
+      <w:pPr>
+        <w:tabs>
+          <w:tab w:val="num" w:pos="2880"/>
+        </w:tabs>
+        <w:ind w:left="2880" w:hanging="360"/>
+      </w:pPr>
+      <w:rPr>
+        <w:rFonts w:ascii="Wingdings" w:hAnsi="Wingdings" w:hint="default"/>
+        <w:sz w:val="20"/>
+      </w:rPr>
+    </w:lvl>
+    <w:lvl w:ilvl="4" w:tentative="1">
+      <w:start w:val="1"/>
+      <w:numFmt w:val="bullet"/>
+      <w:lvlText w:val=""/>
+      <w:lvlJc w:val="left"/>
+      <w:pPr>
+        <w:tabs>
+          <w:tab w:val="num" w:pos="3600"/>
+        </w:tabs>
+        <w:ind w:left="3600" w:hanging="360"/>
+      </w:pPr>
+      <w:rPr>
+        <w:rFonts w:ascii="Wingdings" w:hAnsi="Wingdings" w:hint="default"/>
+        <w:sz w:val="20"/>
+      </w:rPr>
+    </w:lvl>
+    <w:lvl w:ilvl="5" w:tentative="1">
+      <w:start w:val="1"/>
+      <w:numFmt w:val="bullet"/>
+      <w:lvlText w:val=""/>
+      <w:lvlJc w:val="left"/>
+      <w:pPr>
+        <w:tabs>
+          <w:tab w:val="num" w:pos="4320"/>
+        </w:tabs>
+        <w:ind w:left="4320" w:hanging="360"/>
+      </w:pPr>
+      <w:rPr>
+        <w:rFonts w:ascii="Wingdings" w:hAnsi="Wingdings" w:hint="default"/>
+        <w:sz w:val="20"/>
+      </w:rPr>
+    </w:lvl>
+    <w:lvl w:ilvl="6" w:tentative="1">
+      <w:start w:val="1"/>
+      <w:numFmt w:val="bullet"/>
+      <w:lvlText w:val=""/>
+      <w:lvlJc w:val="left"/>
+      <w:pPr>
+        <w:tabs>
+          <w:tab w:val="num" w:pos="5040"/>
+        </w:tabs>
+        <w:ind w:left="5040" w:hanging="360"/>
+      </w:pPr>
+      <w:rPr>
+        <w:rFonts w:ascii="Wingdings" w:hAnsi="Wingdings" w:hint="default"/>
+        <w:sz w:val="20"/>
+      </w:rPr>
+    </w:lvl>
+    <w:lvl w:ilvl="7" w:tentative="1">
+      <w:start w:val="1"/>
+      <w:numFmt w:val="bullet"/>
+      <w:lvlText w:val=""/>
+      <w:lvlJc w:val="left"/>
+      <w:pPr>
+        <w:tabs>
+          <w:tab w:val="num" w:pos="5760"/>
+        </w:tabs>
+        <w:ind w:left="5760" w:hanging="360"/>
+      </w:pPr>
+      <w:rPr>
+        <w:rFonts w:ascii="Wingdings" w:hAnsi="Wingdings" w:hint="default"/>
+        <w:sz w:val="20"/>
+      </w:rPr>
+    </w:lvl>
+    <w:lvl w:ilvl="8" w:tentative="1">
+      <w:start w:val="1"/>
+      <w:numFmt w:val="bullet"/>
+      <w:lvlText w:val=""/>
+      <w:lvlJc w:val="left"/>
+      <w:pPr>
+        <w:tabs>
+          <w:tab w:val="num" w:pos="6480"/>
+        </w:tabs>
+        <w:ind w:left="6480" w:hanging="360"/>
+      </w:pPr>
+      <w:rPr>
+        <w:rFonts w:ascii="Wingdings" w:hAnsi="Wingdings" w:hint="default"/>
+        <w:sz w:val="20"/>
+      </w:rPr>
+    </w:lvl>
+  </w:abstractNum>
+  <w:abstractNum w:abstractNumId="23" w15:restartNumberingAfterBreak="0">
     <w:nsid w:val="6C386FDE"/>
     <w:multiLevelType w:val="multilevel"/>
     <w:tmpl w:val="E1503F38"/>
@@ -4698,59 +6132,193 @@
       </w:pPr>
     </w:lvl>
   </w:abstractNum>
+  <w:abstractNum w:abstractNumId="24" w15:restartNumberingAfterBreak="0">
+    <w:nsid w:val="6FD87D61"/>
+    <w:multiLevelType w:val="multilevel"/>
+    <w:tmpl w:val="ABAC964E"/>
+    <w:lvl w:ilvl="0">
+      <w:start w:val="1"/>
+      <w:numFmt w:val="decimal"/>
+      <w:lvlText w:val="%1."/>
+      <w:lvlJc w:val="left"/>
+      <w:pPr>
+        <w:tabs>
+          <w:tab w:val="num" w:pos="720"/>
+        </w:tabs>
+        <w:ind w:left="720" w:hanging="360"/>
+      </w:pPr>
+    </w:lvl>
+    <w:lvl w:ilvl="1" w:tentative="1">
+      <w:start w:val="1"/>
+      <w:numFmt w:val="decimal"/>
+      <w:lvlText w:val="%2."/>
+      <w:lvlJc w:val="left"/>
+      <w:pPr>
+        <w:tabs>
+          <w:tab w:val="num" w:pos="1440"/>
+        </w:tabs>
+        <w:ind w:left="1440" w:hanging="360"/>
+      </w:pPr>
+    </w:lvl>
+    <w:lvl w:ilvl="2" w:tentative="1">
+      <w:start w:val="1"/>
+      <w:numFmt w:val="decimal"/>
+      <w:lvlText w:val="%3."/>
+      <w:lvlJc w:val="left"/>
+      <w:pPr>
+        <w:tabs>
+          <w:tab w:val="num" w:pos="2160"/>
+        </w:tabs>
+        <w:ind w:left="2160" w:hanging="360"/>
+      </w:pPr>
+    </w:lvl>
+    <w:lvl w:ilvl="3" w:tentative="1">
+      <w:start w:val="1"/>
+      <w:numFmt w:val="decimal"/>
+      <w:lvlText w:val="%4."/>
+      <w:lvlJc w:val="left"/>
+      <w:pPr>
+        <w:tabs>
+          <w:tab w:val="num" w:pos="2880"/>
+        </w:tabs>
+        <w:ind w:left="2880" w:hanging="360"/>
+      </w:pPr>
+    </w:lvl>
+    <w:lvl w:ilvl="4" w:tentative="1">
+      <w:start w:val="1"/>
+      <w:numFmt w:val="decimal"/>
+      <w:lvlText w:val="%5."/>
+      <w:lvlJc w:val="left"/>
+      <w:pPr>
+        <w:tabs>
+          <w:tab w:val="num" w:pos="3600"/>
+        </w:tabs>
+        <w:ind w:left="3600" w:hanging="360"/>
+      </w:pPr>
+    </w:lvl>
+    <w:lvl w:ilvl="5" w:tentative="1">
+      <w:start w:val="1"/>
+      <w:numFmt w:val="decimal"/>
+      <w:lvlText w:val="%6."/>
+      <w:lvlJc w:val="left"/>
+      <w:pPr>
+        <w:tabs>
+          <w:tab w:val="num" w:pos="4320"/>
+        </w:tabs>
+        <w:ind w:left="4320" w:hanging="360"/>
+      </w:pPr>
+    </w:lvl>
+    <w:lvl w:ilvl="6" w:tentative="1">
+      <w:start w:val="1"/>
+      <w:numFmt w:val="decimal"/>
+      <w:lvlText w:val="%7."/>
+      <w:lvlJc w:val="left"/>
+      <w:pPr>
+        <w:tabs>
+          <w:tab w:val="num" w:pos="5040"/>
+        </w:tabs>
+        <w:ind w:left="5040" w:hanging="360"/>
+      </w:pPr>
+    </w:lvl>
+    <w:lvl w:ilvl="7" w:tentative="1">
+      <w:start w:val="1"/>
+      <w:numFmt w:val="decimal"/>
+      <w:lvlText w:val="%8."/>
+      <w:lvlJc w:val="left"/>
+      <w:pPr>
+        <w:tabs>
+          <w:tab w:val="num" w:pos="5760"/>
+        </w:tabs>
+        <w:ind w:left="5760" w:hanging="360"/>
+      </w:pPr>
+    </w:lvl>
+    <w:lvl w:ilvl="8" w:tentative="1">
+      <w:start w:val="1"/>
+      <w:numFmt w:val="decimal"/>
+      <w:lvlText w:val="%9."/>
+      <w:lvlJc w:val="left"/>
+      <w:pPr>
+        <w:tabs>
+          <w:tab w:val="num" w:pos="6480"/>
+        </w:tabs>
+        <w:ind w:left="6480" w:hanging="360"/>
+      </w:pPr>
+    </w:lvl>
+  </w:abstractNum>
   <w:num w:numId="1">
-    <w:abstractNumId w:val="7"/>
+    <w:abstractNumId w:val="9"/>
   </w:num>
   <w:num w:numId="2">
     <w:abstractNumId w:val="1"/>
   </w:num>
   <w:num w:numId="3">
-    <w:abstractNumId w:val="2"/>
+    <w:abstractNumId w:val="3"/>
   </w:num>
   <w:num w:numId="4">
-    <w:abstractNumId w:val="14"/>
+    <w:abstractNumId w:val="18"/>
   </w:num>
   <w:num w:numId="5">
-    <w:abstractNumId w:val="17"/>
+    <w:abstractNumId w:val="23"/>
   </w:num>
   <w:num w:numId="6">
-    <w:abstractNumId w:val="12"/>
+    <w:abstractNumId w:val="15"/>
   </w:num>
   <w:num w:numId="7">
-    <w:abstractNumId w:val="3"/>
+    <w:abstractNumId w:val="4"/>
   </w:num>
   <w:num w:numId="8">
-    <w:abstractNumId w:val="9"/>
+    <w:abstractNumId w:val="11"/>
   </w:num>
   <w:num w:numId="9">
     <w:abstractNumId w:val="0"/>
   </w:num>
   <w:num w:numId="10">
+    <w:abstractNumId w:val="10"/>
+  </w:num>
+  <w:num w:numId="11">
+    <w:abstractNumId w:val="12"/>
+  </w:num>
+  <w:num w:numId="12">
+    <w:abstractNumId w:val="19"/>
+  </w:num>
+  <w:num w:numId="13">
+    <w:abstractNumId w:val="16"/>
+  </w:num>
+  <w:num w:numId="14">
+    <w:abstractNumId w:val="21"/>
+  </w:num>
+  <w:num w:numId="15">
+    <w:abstractNumId w:val="14"/>
+  </w:num>
+  <w:num w:numId="16">
+    <w:abstractNumId w:val="6"/>
+  </w:num>
+  <w:num w:numId="17">
     <w:abstractNumId w:val="8"/>
   </w:num>
-  <w:num w:numId="11">
-    <w:abstractNumId w:val="10"/>
+  <w:num w:numId="18">
+    <w:abstractNumId w:val="5"/>
   </w:num>
-  <w:num w:numId="12">
-    <w:abstractNumId w:val="15"/>
+  <w:num w:numId="19">
+    <w:abstractNumId w:val="20"/>
   </w:num>
-  <w:num w:numId="13">
+  <w:num w:numId="20">
+    <w:abstractNumId w:val="24"/>
+  </w:num>
+  <w:num w:numId="21">
+    <w:abstractNumId w:val="22"/>
+  </w:num>
+  <w:num w:numId="22">
+    <w:abstractNumId w:val="17"/>
+  </w:num>
+  <w:num w:numId="23">
+    <w:abstractNumId w:val="7"/>
+  </w:num>
+  <w:num w:numId="24">
     <w:abstractNumId w:val="13"/>
   </w:num>
-  <w:num w:numId="14">
-    <w:abstractNumId w:val="16"/>
-  </w:num>
-  <w:num w:numId="15">
-    <w:abstractNumId w:val="11"/>
-  </w:num>
-  <w:num w:numId="16">
-    <w:abstractNumId w:val="5"/>
-  </w:num>
-  <w:num w:numId="17">
-    <w:abstractNumId w:val="6"/>
-  </w:num>
-  <w:num w:numId="18">
-    <w:abstractNumId w:val="4"/>
+  <w:num w:numId="25">
+    <w:abstractNumId w:val="2"/>
   </w:num>
 </w:numbering>
 </file>

</xml_diff>